<commit_message>
modification in setup doc
</commit_message>
<xml_diff>
--- a/Project_Manager_Setup_Document.docx
+++ b/Project_Manager_Setup_Document.docx
@@ -1116,7 +1116,7 @@
             </w:rPr>
             <w:fldChar w:fldCharType="separate"/>
           </w:r>
-          <w:hyperlink w:anchor="_Toc534989110" w:history="1">
+          <w:hyperlink w:anchor="_Toc10506262" w:history="1">
             <w:r>
               <w:rPr>
                 <w:rStyle w:val="Hyperlink"/>
@@ -1143,7 +1143,7 @@
                 <w:noProof/>
                 <w:webHidden/>
               </w:rPr>
-              <w:instrText xml:space="preserve"> PAGEREF _Toc534989110 \h </w:instrText>
+              <w:instrText xml:space="preserve"> PAGEREF _Toc10506262 \h </w:instrText>
             </w:r>
             <w:r>
               <w:rPr>
@@ -1185,7 +1185,7 @@
               <w:noProof/>
             </w:rPr>
           </w:pPr>
-          <w:hyperlink w:anchor="_Toc534989111" w:history="1">
+          <w:hyperlink w:anchor="_Toc10506263" w:history="1">
             <w:r>
               <w:rPr>
                 <w:rStyle w:val="Hyperlink"/>
@@ -1212,7 +1212,7 @@
                 <w:noProof/>
                 <w:webHidden/>
               </w:rPr>
-              <w:instrText xml:space="preserve"> PAGEREF _Toc534989111 \h </w:instrText>
+              <w:instrText xml:space="preserve"> PAGEREF _Toc10506263 \h </w:instrText>
             </w:r>
             <w:r>
               <w:rPr>
@@ -1254,7 +1254,7 @@
               <w:noProof/>
             </w:rPr>
           </w:pPr>
-          <w:hyperlink w:anchor="_Toc534989112" w:history="1">
+          <w:hyperlink w:anchor="_Toc10506264" w:history="1">
             <w:r>
               <w:rPr>
                 <w:rStyle w:val="Hyperlink"/>
@@ -1281,7 +1281,7 @@
                 <w:noProof/>
                 <w:webHidden/>
               </w:rPr>
-              <w:instrText xml:space="preserve"> PAGEREF _Toc534989112 \h </w:instrText>
+              <w:instrText xml:space="preserve"> PAGEREF _Toc10506264 \h </w:instrText>
             </w:r>
             <w:r>
               <w:rPr>
@@ -1323,7 +1323,7 @@
               <w:noProof/>
             </w:rPr>
           </w:pPr>
-          <w:hyperlink w:anchor="_Toc534989113" w:history="1">
+          <w:hyperlink w:anchor="_Toc10506265" w:history="1">
             <w:r>
               <w:rPr>
                 <w:rStyle w:val="Hyperlink"/>
@@ -1350,7 +1350,7 @@
                 <w:noProof/>
                 <w:webHidden/>
               </w:rPr>
-              <w:instrText xml:space="preserve"> PAGEREF _Toc534989113 \h </w:instrText>
+              <w:instrText xml:space="preserve"> PAGEREF _Toc10506265 \h </w:instrText>
             </w:r>
             <w:r>
               <w:rPr>
@@ -1392,7 +1392,7 @@
               <w:noProof/>
             </w:rPr>
           </w:pPr>
-          <w:hyperlink w:anchor="_Toc534989114" w:history="1">
+          <w:hyperlink w:anchor="_Toc10506266" w:history="1">
             <w:r>
               <w:rPr>
                 <w:rStyle w:val="Hyperlink"/>
@@ -1419,7 +1419,7 @@
                 <w:noProof/>
                 <w:webHidden/>
               </w:rPr>
-              <w:instrText xml:space="preserve"> PAGEREF _Toc534989114 \h </w:instrText>
+              <w:instrText xml:space="preserve"> PAGEREF _Toc10506266 \h </w:instrText>
             </w:r>
             <w:r>
               <w:rPr>
@@ -1461,7 +1461,7 @@
               <w:noProof/>
             </w:rPr>
           </w:pPr>
-          <w:hyperlink w:anchor="_Toc534989115" w:history="1">
+          <w:hyperlink w:anchor="_Toc10506267" w:history="1">
             <w:r>
               <w:rPr>
                 <w:rStyle w:val="Hyperlink"/>
@@ -1488,7 +1488,7 @@
                 <w:noProof/>
                 <w:webHidden/>
               </w:rPr>
-              <w:instrText xml:space="preserve"> PAGEREF _Toc534989115 \h </w:instrText>
+              <w:instrText xml:space="preserve"> PAGEREF _Toc10506267 \h </w:instrText>
             </w:r>
             <w:r>
               <w:rPr>
@@ -1530,7 +1530,7 @@
               <w:noProof/>
             </w:rPr>
           </w:pPr>
-          <w:hyperlink w:anchor="_Toc534989116" w:history="1">
+          <w:hyperlink w:anchor="_Toc10506268" w:history="1">
             <w:r>
               <w:rPr>
                 <w:rStyle w:val="Hyperlink"/>
@@ -1557,7 +1557,7 @@
                 <w:noProof/>
                 <w:webHidden/>
               </w:rPr>
-              <w:instrText xml:space="preserve"> PAGEREF _Toc534989116 \h </w:instrText>
+              <w:instrText xml:space="preserve"> PAGEREF _Toc10506268 \h </w:instrText>
             </w:r>
             <w:r>
               <w:rPr>
@@ -1595,16 +1595,24 @@
               <w:tab w:val="right" w:leader="dot" w:pos="9350"/>
             </w:tabs>
             <w:rPr>
+              <w:rFonts w:eastAsiaTheme="minorEastAsia"/>
               <w:noProof/>
             </w:rPr>
           </w:pPr>
-          <w:hyperlink w:anchor="_Toc534989117" w:history="1">
+          <w:hyperlink w:anchor="_Toc10506269" w:history="1">
             <w:r>
               <w:rPr>
                 <w:rStyle w:val="Hyperlink"/>
                 <w:noProof/>
               </w:rPr>
-              <w:t>Client Project</w:t>
+              <w:t>U</w:t>
+            </w:r>
+            <w:r>
+              <w:rPr>
+                <w:rStyle w:val="Hyperlink"/>
+                <w:noProof/>
+              </w:rPr>
+              <w:t>I</w:t>
             </w:r>
             <w:r>
               <w:rPr>
@@ -1625,7 +1633,7 @@
                 <w:noProof/>
                 <w:webHidden/>
               </w:rPr>
-              <w:instrText xml:space="preserve"> PAGEREF _Toc534989117 \h </w:instrText>
+              <w:instrText xml:space="preserve"> PAGEREF _Toc10506269 \h </w:instrText>
             </w:r>
             <w:r>
               <w:rPr>
@@ -1663,16 +1671,17 @@
               <w:tab w:val="right" w:leader="dot" w:pos="9350"/>
             </w:tabs>
             <w:rPr>
+              <w:rFonts w:eastAsiaTheme="minorEastAsia"/>
               <w:noProof/>
             </w:rPr>
           </w:pPr>
-          <w:hyperlink w:anchor="_Toc534989118" w:history="1">
+          <w:hyperlink w:anchor="_Toc10506270" w:history="1">
             <w:r>
               <w:rPr>
                 <w:rStyle w:val="Hyperlink"/>
                 <w:noProof/>
               </w:rPr>
-              <w:t>Server Project</w:t>
+              <w:t>API</w:t>
             </w:r>
             <w:r>
               <w:rPr>
@@ -1693,7 +1702,76 @@
                 <w:noProof/>
                 <w:webHidden/>
               </w:rPr>
-              <w:instrText xml:space="preserve"> PAGEREF _Toc534989118 \h </w:instrText>
+              <w:instrText xml:space="preserve"> PAGEREF _Toc10506270 \h </w:instrText>
+            </w:r>
+            <w:r>
+              <w:rPr>
+                <w:noProof/>
+                <w:webHidden/>
+              </w:rPr>
+            </w:r>
+            <w:r>
+              <w:rPr>
+                <w:noProof/>
+                <w:webHidden/>
+              </w:rPr>
+              <w:fldChar w:fldCharType="separate"/>
+            </w:r>
+            <w:r>
+              <w:rPr>
+                <w:noProof/>
+                <w:webHidden/>
+              </w:rPr>
+              <w:t>3</w:t>
+            </w:r>
+            <w:r>
+              <w:rPr>
+                <w:noProof/>
+                <w:webHidden/>
+              </w:rPr>
+              <w:fldChar w:fldCharType="end"/>
+            </w:r>
+          </w:hyperlink>
+        </w:p>
+        <w:p>
+          <w:pPr>
+            <w:pStyle w:val="TOC3"/>
+            <w:tabs>
+              <w:tab w:val="right" w:leader="dot" w:pos="9350"/>
+            </w:tabs>
+            <w:rPr>
+              <w:rFonts w:eastAsiaTheme="minorEastAsia"/>
+              <w:noProof/>
+            </w:rPr>
+          </w:pPr>
+          <w:hyperlink w:anchor="_Toc10506271" w:history="1">
+            <w:r>
+              <w:rPr>
+                <w:rStyle w:val="Hyperlink"/>
+                <w:noProof/>
+              </w:rPr>
+              <w:t>Database</w:t>
+            </w:r>
+            <w:r>
+              <w:rPr>
+                <w:noProof/>
+                <w:webHidden/>
+              </w:rPr>
+              <w:tab/>
+            </w:r>
+            <w:r>
+              <w:rPr>
+                <w:noProof/>
+                <w:webHidden/>
+              </w:rPr>
+              <w:fldChar w:fldCharType="begin"/>
+            </w:r>
+            <w:r>
+              <w:rPr>
+                <w:noProof/>
+                <w:webHidden/>
+              </w:rPr>
+              <w:instrText xml:space="preserve"> PAGEREF _Toc10506271 \h </w:instrText>
             </w:r>
             <w:r>
               <w:rPr>
@@ -1735,7 +1813,7 @@
               <w:noProof/>
             </w:rPr>
           </w:pPr>
-          <w:hyperlink w:anchor="_Toc534989119" w:history="1">
+          <w:hyperlink w:anchor="_Toc10506272" w:history="1">
             <w:r>
               <w:rPr>
                 <w:rStyle w:val="Hyperlink"/>
@@ -1762,7 +1840,7 @@
                 <w:noProof/>
                 <w:webHidden/>
               </w:rPr>
-              <w:instrText xml:space="preserve"> PAGEREF _Toc534989119 \h </w:instrText>
+              <w:instrText xml:space="preserve"> PAGEREF _Toc10506272 \h </w:instrText>
             </w:r>
             <w:r>
               <w:rPr>
@@ -1814,7 +1892,7 @@
       <w:pPr>
         <w:pStyle w:val="Heading1"/>
       </w:pPr>
-      <w:bookmarkStart w:id="0" w:name="_Toc534989110"/>
+      <w:bookmarkStart w:id="0" w:name="_Toc10506262"/>
       <w:r>
         <w:lastRenderedPageBreak/>
         <w:t>Introduction</w:t>
@@ -1839,7 +1917,7 @@
       <w:pPr>
         <w:pStyle w:val="Heading1"/>
       </w:pPr>
-      <w:bookmarkStart w:id="1" w:name="_Toc534989111"/>
+      <w:bookmarkStart w:id="1" w:name="_Toc10506263"/>
       <w:r>
         <w:t>Software Requirements and Technology details</w:t>
       </w:r>
@@ -1849,7 +1927,7 @@
       <w:pPr>
         <w:pStyle w:val="Heading2"/>
       </w:pPr>
-      <w:bookmarkStart w:id="2" w:name="_Toc534989112"/>
+      <w:bookmarkStart w:id="2" w:name="_Toc10506264"/>
       <w:r>
         <w:t>Required Software</w:t>
       </w:r>
@@ -1954,7 +2032,7 @@
       <w:pPr>
         <w:pStyle w:val="Heading2"/>
       </w:pPr>
-      <w:bookmarkStart w:id="3" w:name="_Toc534989113"/>
+      <w:bookmarkStart w:id="3" w:name="_Toc10506265"/>
       <w:r>
         <w:t>Technology Details</w:t>
       </w:r>
@@ -1974,7 +2052,10 @@
         </w:numPr>
       </w:pPr>
       <w:r>
-        <w:t>Angular 4 (UI)</w:t>
+        <w:t>Angular 6</w:t>
+      </w:r>
+      <w:r>
+        <w:t xml:space="preserve"> (UI)</w:t>
       </w:r>
     </w:p>
     <w:p>
@@ -2053,7 +2134,7 @@
       <w:pPr>
         <w:pStyle w:val="Heading1"/>
       </w:pPr>
-      <w:bookmarkStart w:id="4" w:name="_Toc534989114"/>
+      <w:bookmarkStart w:id="4" w:name="_Toc10506266"/>
       <w:r>
         <w:t>Set</w:t>
       </w:r>
@@ -2072,7 +2153,7 @@
       <w:pPr>
         <w:pStyle w:val="Heading2"/>
       </w:pPr>
-      <w:bookmarkStart w:id="5" w:name="_Toc534989115"/>
+      <w:bookmarkStart w:id="5" w:name="_Toc10506267"/>
       <w:r>
         <w:t>Taking checkout</w:t>
       </w:r>
@@ -2284,7 +2365,7 @@
       <w:pPr>
         <w:pStyle w:val="Heading2"/>
       </w:pPr>
-      <w:bookmarkStart w:id="6" w:name="_Toc534989116"/>
+      <w:bookmarkStart w:id="6" w:name="_Toc10506268"/>
       <w:r>
         <w:t>Folder Structure</w:t>
       </w:r>
@@ -2298,15 +2379,7 @@
         <w:rPr>
           <w:b/>
         </w:rPr>
-        <w:t>ProjectManag</w:t>
-      </w:r>
-      <w:bookmarkStart w:id="7" w:name="_GoBack"/>
-      <w:bookmarkEnd w:id="7"/>
-      <w:r>
-        <w:rPr>
-          <w:b/>
-        </w:rPr>
-        <w:t>er</w:t>
+        <w:t>ProjectManager</w:t>
       </w:r>
       <w:r>
         <w:t xml:space="preserve"> there are two folders.</w:t>
@@ -2354,11 +2427,11 @@
       <w:pPr>
         <w:pStyle w:val="Heading3"/>
       </w:pPr>
-      <w:bookmarkStart w:id="8" w:name="_Toc534989117"/>
-      <w:r>
-        <w:t>Client</w:t>
-      </w:r>
-      <w:bookmarkEnd w:id="8"/>
+      <w:bookmarkStart w:id="7" w:name="_Toc10506269"/>
+      <w:r>
+        <w:t>UI</w:t>
+      </w:r>
+      <w:bookmarkEnd w:id="7"/>
     </w:p>
     <w:p>
       <w:pPr>
@@ -2427,7 +2500,12 @@
         </w:numPr>
       </w:pPr>
       <w:r>
-        <w:t>Traverse to the path of Step 1 in the command prompt</w:t>
+        <w:t>Traverse to the path o</w:t>
+      </w:r>
+      <w:bookmarkStart w:id="8" w:name="_GoBack"/>
+      <w:bookmarkEnd w:id="8"/>
+      <w:r>
+        <w:t>f Step 1 in the command prompt</w:t>
       </w:r>
     </w:p>
     <w:p>
@@ -2532,9 +2610,9 @@
       <w:pPr>
         <w:pStyle w:val="Heading3"/>
       </w:pPr>
-      <w:bookmarkStart w:id="9" w:name="_Toc534989118"/>
-      <w:r>
-        <w:t>Server</w:t>
+      <w:bookmarkStart w:id="9" w:name="_Toc10506270"/>
+      <w:r>
+        <w:t>API</w:t>
       </w:r>
       <w:bookmarkEnd w:id="9"/>
     </w:p>
@@ -2626,9 +2704,11 @@
       <w:pPr>
         <w:pStyle w:val="Heading3"/>
       </w:pPr>
+      <w:bookmarkStart w:id="10" w:name="_Toc10506271"/>
       <w:r>
         <w:t>Database</w:t>
       </w:r>
+      <w:bookmarkEnd w:id="10"/>
     </w:p>
     <w:p>
       <w:pPr>
@@ -2716,11 +2796,11 @@
       <w:pPr>
         <w:pStyle w:val="Heading1"/>
       </w:pPr>
-      <w:bookmarkStart w:id="10" w:name="_Toc534989119"/>
+      <w:bookmarkStart w:id="11" w:name="_Toc10506272"/>
       <w:r>
         <w:t>Running the application</w:t>
       </w:r>
-      <w:bookmarkEnd w:id="10"/>
+      <w:bookmarkEnd w:id="11"/>
     </w:p>
     <w:p>
       <w:r>
@@ -4546,7 +4626,7 @@
 </file>
 
 <file path=customXml/itemProps2.xml><?xml version="1.0" encoding="utf-8"?>
-<ds:datastoreItem xmlns:ds="http://schemas.openxmlformats.org/officeDocument/2006/customXml" ds:itemID="{70492E40-7D26-4E47-8194-05483E4144F0}">
+<ds:datastoreItem xmlns:ds="http://schemas.openxmlformats.org/officeDocument/2006/customXml" ds:itemID="{83729ABC-35E6-47B2-9EE0-9D0D98F3FA94}">
   <ds:schemaRefs>
     <ds:schemaRef ds:uri="http://schemas.openxmlformats.org/officeDocument/2006/bibliography"/>
   </ds:schemaRefs>

</xml_diff>